<commit_message>
Finished Exercise 2 with added screenshots to the answer sheet
</commit_message>
<xml_diff>
--- a/Lab02/Answer_sheet.docx
+++ b/Lab02/Answer_sheet.docx
@@ -157,6 +157,12 @@
         </w:rPr>
         <w:t>Name 1 (UCID#)</w:t>
       </w:r>
+      <w:r>
+        <w:rPr>
+          <w:rFonts w:ascii="Times New Roman" w:hAnsi="Times New Roman" w:cs="Times New Roman"/>
+        </w:rPr>
+        <w:t>: Fadi Salman (30240957)</w:t>
+      </w:r>
     </w:p>
     <w:p>
       <w:pPr>
@@ -447,36 +453,79 @@
           <w:szCs w:val="28"/>
         </w:rPr>
       </w:pPr>
-    </w:p>
-    <w:p>
-      <w:pPr>
-        <w:rPr>
-          <w:rFonts w:ascii="Times New Roman" w:hAnsi="Times New Roman" w:cs="Times New Roman"/>
-          <w:b/>
-          <w:bCs/>
-          <w:sz w:val="28"/>
-          <w:szCs w:val="28"/>
-        </w:rPr>
-      </w:pPr>
-    </w:p>
-    <w:p>
-      <w:pPr>
-        <w:rPr>
-          <w:rFonts w:ascii="Times New Roman" w:hAnsi="Times New Roman" w:cs="Times New Roman"/>
-          <w:sz w:val="28"/>
-          <w:szCs w:val="28"/>
-          <w:u w:val="single"/>
-        </w:rPr>
-      </w:pPr>
-      <w:r>
-        <w:rPr>
-          <w:rFonts w:ascii="Times New Roman" w:hAnsi="Times New Roman" w:cs="Times New Roman"/>
-          <w:b/>
-          <w:bCs/>
-          <w:sz w:val="28"/>
-          <w:szCs w:val="28"/>
-          <w:u w:val="single"/>
-        </w:rPr>
+      <w:r>
+        <w:rPr>
+          <w:rFonts w:ascii="Times New Roman" w:hAnsi="Times New Roman" w:cs="Times New Roman"/>
+          <w:sz w:val="28"/>
+          <w:szCs w:val="28"/>
+        </w:rPr>
+        <w:drawing>
+          <wp:inline distT="0" distB="0" distL="0" distR="0" wp14:anchorId="7ECDB66F" wp14:editId="795FA10B">
+            <wp:extent cx="5943600" cy="995045"/>
+            <wp:effectExtent l="0" t="0" r="0" b="0"/>
+            <wp:docPr id="994115734" name="Picture 1"/>
+            <wp:cNvGraphicFramePr>
+              <a:graphicFrameLocks xmlns:a="http://schemas.openxmlformats.org/drawingml/2006/main" noChangeAspect="1"/>
+            </wp:cNvGraphicFramePr>
+            <a:graphic xmlns:a="http://schemas.openxmlformats.org/drawingml/2006/main">
+              <a:graphicData uri="http://schemas.openxmlformats.org/drawingml/2006/picture">
+                <pic:pic xmlns:pic="http://schemas.openxmlformats.org/drawingml/2006/picture">
+                  <pic:nvPicPr>
+                    <pic:cNvPr id="994115734" name=""/>
+                    <pic:cNvPicPr/>
+                  </pic:nvPicPr>
+                  <pic:blipFill>
+                    <a:blip r:embed="rId5"/>
+                    <a:stretch>
+                      <a:fillRect/>
+                    </a:stretch>
+                  </pic:blipFill>
+                  <pic:spPr>
+                    <a:xfrm>
+                      <a:off x="0" y="0"/>
+                      <a:ext cx="5943600" cy="995045"/>
+                    </a:xfrm>
+                    <a:prstGeom prst="rect">
+                      <a:avLst/>
+                    </a:prstGeom>
+                  </pic:spPr>
+                </pic:pic>
+              </a:graphicData>
+            </a:graphic>
+          </wp:inline>
+        </w:drawing>
+      </w:r>
+    </w:p>
+    <w:p>
+      <w:pPr>
+        <w:rPr>
+          <w:rFonts w:ascii="Times New Roman" w:hAnsi="Times New Roman" w:cs="Times New Roman"/>
+          <w:b/>
+          <w:bCs/>
+          <w:sz w:val="28"/>
+          <w:szCs w:val="28"/>
+        </w:rPr>
+      </w:pPr>
+    </w:p>
+    <w:p>
+      <w:pPr>
+        <w:rPr>
+          <w:rFonts w:ascii="Times New Roman" w:hAnsi="Times New Roman" w:cs="Times New Roman"/>
+          <w:sz w:val="28"/>
+          <w:szCs w:val="28"/>
+          <w:u w:val="single"/>
+        </w:rPr>
+      </w:pPr>
+      <w:r>
+        <w:rPr>
+          <w:rFonts w:ascii="Times New Roman" w:hAnsi="Times New Roman" w:cs="Times New Roman"/>
+          <w:b/>
+          <w:bCs/>
+          <w:sz w:val="28"/>
+          <w:szCs w:val="28"/>
+          <w:u w:val="single"/>
+        </w:rPr>
+        <w:lastRenderedPageBreak/>
         <w:t>S</w:t>
       </w:r>
       <w:r>
@@ -486,7 +535,297 @@
           <w:szCs w:val="28"/>
           <w:u w:val="single"/>
         </w:rPr>
-        <w:t>creenshot from step 8</w:t>
+        <w:t>creenshot from step 8:</w:t>
+      </w:r>
+      <w:r>
+        <w:rPr>
+          <w:rFonts w:ascii="Times New Roman" w:hAnsi="Times New Roman" w:cs="Times New Roman"/>
+          <w:sz w:val="28"/>
+          <w:szCs w:val="28"/>
+          <w:u w:val="single"/>
+        </w:rPr>
+        <w:br/>
+      </w:r>
+      <w:r>
+        <w:rPr>
+          <w:rFonts w:ascii="Times New Roman" w:hAnsi="Times New Roman" w:cs="Times New Roman"/>
+          <w:sz w:val="28"/>
+          <w:szCs w:val="28"/>
+          <w:u w:val="single"/>
+        </w:rPr>
+        <w:drawing>
+          <wp:inline distT="0" distB="0" distL="0" distR="0" wp14:anchorId="6E0911B8" wp14:editId="2C292E65">
+            <wp:extent cx="5943600" cy="3352165"/>
+            <wp:effectExtent l="0" t="0" r="0" b="635"/>
+            <wp:docPr id="1193523674" name="Picture 1"/>
+            <wp:cNvGraphicFramePr>
+              <a:graphicFrameLocks xmlns:a="http://schemas.openxmlformats.org/drawingml/2006/main" noChangeAspect="1"/>
+            </wp:cNvGraphicFramePr>
+            <a:graphic xmlns:a="http://schemas.openxmlformats.org/drawingml/2006/main">
+              <a:graphicData uri="http://schemas.openxmlformats.org/drawingml/2006/picture">
+                <pic:pic xmlns:pic="http://schemas.openxmlformats.org/drawingml/2006/picture">
+                  <pic:nvPicPr>
+                    <pic:cNvPr id="1193523674" name=""/>
+                    <pic:cNvPicPr/>
+                  </pic:nvPicPr>
+                  <pic:blipFill>
+                    <a:blip r:embed="rId6"/>
+                    <a:stretch>
+                      <a:fillRect/>
+                    </a:stretch>
+                  </pic:blipFill>
+                  <pic:spPr>
+                    <a:xfrm>
+                      <a:off x="0" y="0"/>
+                      <a:ext cx="5943600" cy="3352165"/>
+                    </a:xfrm>
+                    <a:prstGeom prst="rect">
+                      <a:avLst/>
+                    </a:prstGeom>
+                  </pic:spPr>
+                </pic:pic>
+              </a:graphicData>
+            </a:graphic>
+          </wp:inline>
+        </w:drawing>
+      </w:r>
+      <w:r>
+        <w:rPr>
+          <w:rFonts w:ascii="Times New Roman" w:hAnsi="Times New Roman" w:cs="Times New Roman"/>
+          <w:sz w:val="28"/>
+          <w:szCs w:val="28"/>
+          <w:u w:val="single"/>
+        </w:rPr>
+        <w:br/>
+      </w:r>
+      <w:r>
+        <w:rPr>
+          <w:rFonts w:ascii="Times New Roman" w:hAnsi="Times New Roman" w:cs="Times New Roman"/>
+          <w:sz w:val="28"/>
+          <w:szCs w:val="28"/>
+          <w:u w:val="single"/>
+        </w:rPr>
+        <w:br/>
+      </w:r>
+      <w:r>
+        <w:rPr>
+          <w:rFonts w:ascii="Times New Roman" w:hAnsi="Times New Roman" w:cs="Times New Roman"/>
+          <w:b/>
+          <w:bCs/>
+          <w:sz w:val="28"/>
+          <w:szCs w:val="28"/>
+          <w:u w:val="single"/>
+        </w:rPr>
+        <w:t>Two</w:t>
+      </w:r>
+      <w:r>
+        <w:rPr>
+          <w:rFonts w:ascii="Times New Roman" w:hAnsi="Times New Roman" w:cs="Times New Roman"/>
+          <w:sz w:val="28"/>
+          <w:szCs w:val="28"/>
+          <w:u w:val="single"/>
+        </w:rPr>
+        <w:t xml:space="preserve"> </w:t>
+      </w:r>
+      <w:r>
+        <w:rPr>
+          <w:rFonts w:ascii="Times New Roman" w:hAnsi="Times New Roman" w:cs="Times New Roman"/>
+          <w:sz w:val="28"/>
+          <w:szCs w:val="28"/>
+          <w:u w:val="single"/>
+        </w:rPr>
+        <w:t>Screenshot</w:t>
+      </w:r>
+      <w:r>
+        <w:rPr>
+          <w:rFonts w:ascii="Times New Roman" w:hAnsi="Times New Roman" w:cs="Times New Roman"/>
+          <w:sz w:val="28"/>
+          <w:szCs w:val="28"/>
+          <w:u w:val="single"/>
+        </w:rPr>
+        <w:t>s</w:t>
+      </w:r>
+      <w:r>
+        <w:rPr>
+          <w:rFonts w:ascii="Times New Roman" w:hAnsi="Times New Roman" w:cs="Times New Roman"/>
+          <w:sz w:val="28"/>
+          <w:szCs w:val="28"/>
+          <w:u w:val="single"/>
+        </w:rPr>
+        <w:t xml:space="preserve"> from step 9:</w:t>
+      </w:r>
+    </w:p>
+    <w:p>
+      <w:pPr>
+        <w:rPr>
+          <w:rFonts w:ascii="Times New Roman" w:hAnsi="Times New Roman" w:cs="Times New Roman"/>
+          <w:b/>
+          <w:bCs/>
+          <w:sz w:val="28"/>
+          <w:szCs w:val="28"/>
+          <w:u w:val="single"/>
+        </w:rPr>
+      </w:pPr>
+    </w:p>
+    <w:p>
+      <w:r>
+        <w:t>flex-direction: row-reverse</w:t>
+      </w:r>
+    </w:p>
+    <w:p>
+      <w:pPr>
+        <w:rPr>
+          <w:rFonts w:ascii="Times New Roman" w:hAnsi="Times New Roman" w:cs="Times New Roman"/>
+          <w:b/>
+          <w:bCs/>
+          <w:sz w:val="28"/>
+          <w:szCs w:val="28"/>
+          <w:u w:val="single"/>
+        </w:rPr>
+      </w:pPr>
+      <w:r>
+        <w:rPr>
+          <w:rFonts w:ascii="Times New Roman" w:hAnsi="Times New Roman" w:cs="Times New Roman"/>
+          <w:b/>
+          <w:bCs/>
+          <w:sz w:val="28"/>
+          <w:szCs w:val="28"/>
+          <w:u w:val="single"/>
+        </w:rPr>
+        <w:drawing>
+          <wp:inline distT="0" distB="0" distL="0" distR="0" wp14:anchorId="27B79D4A" wp14:editId="16F2025A">
+            <wp:extent cx="5943600" cy="789305"/>
+            <wp:effectExtent l="0" t="0" r="0" b="0"/>
+            <wp:docPr id="1851979516" name="Picture 1"/>
+            <wp:cNvGraphicFramePr>
+              <a:graphicFrameLocks xmlns:a="http://schemas.openxmlformats.org/drawingml/2006/main" noChangeAspect="1"/>
+            </wp:cNvGraphicFramePr>
+            <a:graphic xmlns:a="http://schemas.openxmlformats.org/drawingml/2006/main">
+              <a:graphicData uri="http://schemas.openxmlformats.org/drawingml/2006/picture">
+                <pic:pic xmlns:pic="http://schemas.openxmlformats.org/drawingml/2006/picture">
+                  <pic:nvPicPr>
+                    <pic:cNvPr id="1851979516" name=""/>
+                    <pic:cNvPicPr/>
+                  </pic:nvPicPr>
+                  <pic:blipFill>
+                    <a:blip r:embed="rId7"/>
+                    <a:stretch>
+                      <a:fillRect/>
+                    </a:stretch>
+                  </pic:blipFill>
+                  <pic:spPr>
+                    <a:xfrm>
+                      <a:off x="0" y="0"/>
+                      <a:ext cx="5943600" cy="789305"/>
+                    </a:xfrm>
+                    <a:prstGeom prst="rect">
+                      <a:avLst/>
+                    </a:prstGeom>
+                  </pic:spPr>
+                </pic:pic>
+              </a:graphicData>
+            </a:graphic>
+          </wp:inline>
+        </w:drawing>
+      </w:r>
+    </w:p>
+    <w:p>
+      <w:pPr>
+        <w:rPr>
+          <w:rFonts w:ascii="Times New Roman" w:hAnsi="Times New Roman" w:cs="Times New Roman"/>
+          <w:b/>
+          <w:bCs/>
+          <w:sz w:val="28"/>
+          <w:szCs w:val="28"/>
+          <w:u w:val="single"/>
+        </w:rPr>
+      </w:pPr>
+    </w:p>
+    <w:p>
+      <w:r>
+        <w:t>flex-direction: column-reverse</w:t>
+      </w:r>
+    </w:p>
+    <w:p>
+      <w:r>
+        <w:lastRenderedPageBreak/>
+        <w:drawing>
+          <wp:inline distT="0" distB="0" distL="0" distR="0" wp14:anchorId="0BD23DF9" wp14:editId="778E2814">
+            <wp:extent cx="5943600" cy="3316605"/>
+            <wp:effectExtent l="0" t="0" r="0" b="0"/>
+            <wp:docPr id="1293314977" name="Picture 1"/>
+            <wp:cNvGraphicFramePr>
+              <a:graphicFrameLocks xmlns:a="http://schemas.openxmlformats.org/drawingml/2006/main" noChangeAspect="1"/>
+            </wp:cNvGraphicFramePr>
+            <a:graphic xmlns:a="http://schemas.openxmlformats.org/drawingml/2006/main">
+              <a:graphicData uri="http://schemas.openxmlformats.org/drawingml/2006/picture">
+                <pic:pic xmlns:pic="http://schemas.openxmlformats.org/drawingml/2006/picture">
+                  <pic:nvPicPr>
+                    <pic:cNvPr id="1293314977" name=""/>
+                    <pic:cNvPicPr/>
+                  </pic:nvPicPr>
+                  <pic:blipFill>
+                    <a:blip r:embed="rId8"/>
+                    <a:stretch>
+                      <a:fillRect/>
+                    </a:stretch>
+                  </pic:blipFill>
+                  <pic:spPr>
+                    <a:xfrm>
+                      <a:off x="0" y="0"/>
+                      <a:ext cx="5943600" cy="3316605"/>
+                    </a:xfrm>
+                    <a:prstGeom prst="rect">
+                      <a:avLst/>
+                    </a:prstGeom>
+                  </pic:spPr>
+                </pic:pic>
+              </a:graphicData>
+            </a:graphic>
+          </wp:inline>
+        </w:drawing>
+      </w:r>
+    </w:p>
+    <w:p>
+      <w:pPr>
+        <w:rPr>
+          <w:rFonts w:ascii="Times New Roman" w:hAnsi="Times New Roman" w:cs="Times New Roman"/>
+          <w:b/>
+          <w:bCs/>
+          <w:sz w:val="28"/>
+          <w:szCs w:val="28"/>
+          <w:u w:val="single"/>
+        </w:rPr>
+      </w:pPr>
+    </w:p>
+    <w:p>
+      <w:pPr>
+        <w:rPr>
+          <w:rFonts w:ascii="Times New Roman" w:hAnsi="Times New Roman" w:cs="Times New Roman"/>
+          <w:b/>
+          <w:bCs/>
+          <w:sz w:val="28"/>
+          <w:szCs w:val="28"/>
+          <w:u w:val="single"/>
+        </w:rPr>
+      </w:pPr>
+      <w:r>
+        <w:rPr>
+          <w:rFonts w:ascii="Times New Roman" w:hAnsi="Times New Roman" w:cs="Times New Roman"/>
+          <w:sz w:val="28"/>
+          <w:szCs w:val="28"/>
+          <w:u w:val="single"/>
+        </w:rPr>
+        <w:t>Screenshot from step 1</w:t>
+      </w:r>
+      <w:r>
+        <w:rPr>
+          <w:rFonts w:ascii="Times New Roman" w:hAnsi="Times New Roman" w:cs="Times New Roman"/>
+          <w:sz w:val="28"/>
+          <w:szCs w:val="28"/>
+          <w:u w:val="single"/>
+        </w:rPr>
+        <w:t>2</w:t>
       </w:r>
       <w:r>
         <w:rPr>
@@ -497,142 +836,103 @@
         </w:rPr>
         <w:t>:</w:t>
       </w:r>
-      <w:r>
-        <w:rPr>
-          <w:rFonts w:ascii="Times New Roman" w:hAnsi="Times New Roman" w:cs="Times New Roman"/>
-          <w:sz w:val="28"/>
-          <w:szCs w:val="28"/>
-          <w:u w:val="single"/>
-        </w:rPr>
-        <w:br/>
-      </w:r>
-      <w:r>
-        <w:rPr>
-          <w:rFonts w:ascii="Times New Roman" w:hAnsi="Times New Roman" w:cs="Times New Roman"/>
-          <w:sz w:val="28"/>
-          <w:szCs w:val="28"/>
-          <w:u w:val="single"/>
-        </w:rPr>
-        <w:br/>
-      </w:r>
-      <w:r>
-        <w:rPr>
-          <w:rFonts w:ascii="Times New Roman" w:hAnsi="Times New Roman" w:cs="Times New Roman"/>
-          <w:sz w:val="28"/>
-          <w:szCs w:val="28"/>
-          <w:u w:val="single"/>
-        </w:rPr>
-        <w:br/>
-      </w:r>
-      <w:r>
-        <w:rPr>
-          <w:rFonts w:ascii="Times New Roman" w:hAnsi="Times New Roman" w:cs="Times New Roman"/>
-          <w:b/>
-          <w:bCs/>
-          <w:sz w:val="28"/>
-          <w:szCs w:val="28"/>
-          <w:u w:val="single"/>
-        </w:rPr>
-        <w:t>Two</w:t>
-      </w:r>
-      <w:r>
-        <w:rPr>
-          <w:rFonts w:ascii="Times New Roman" w:hAnsi="Times New Roman" w:cs="Times New Roman"/>
-          <w:sz w:val="28"/>
-          <w:szCs w:val="28"/>
-          <w:u w:val="single"/>
-        </w:rPr>
-        <w:t xml:space="preserve"> </w:t>
-      </w:r>
-      <w:r>
-        <w:rPr>
-          <w:rFonts w:ascii="Times New Roman" w:hAnsi="Times New Roman" w:cs="Times New Roman"/>
-          <w:sz w:val="28"/>
-          <w:szCs w:val="28"/>
-          <w:u w:val="single"/>
-        </w:rPr>
-        <w:t>Screenshot</w:t>
-      </w:r>
-      <w:r>
-        <w:rPr>
-          <w:rFonts w:ascii="Times New Roman" w:hAnsi="Times New Roman" w:cs="Times New Roman"/>
-          <w:sz w:val="28"/>
-          <w:szCs w:val="28"/>
-          <w:u w:val="single"/>
-        </w:rPr>
-        <w:t>s</w:t>
-      </w:r>
-      <w:r>
-        <w:rPr>
-          <w:rFonts w:ascii="Times New Roman" w:hAnsi="Times New Roman" w:cs="Times New Roman"/>
-          <w:sz w:val="28"/>
-          <w:szCs w:val="28"/>
-          <w:u w:val="single"/>
-        </w:rPr>
-        <w:t xml:space="preserve"> from step 9:</w:t>
-      </w:r>
-    </w:p>
-    <w:p>
-      <w:pPr>
-        <w:rPr>
-          <w:rFonts w:ascii="Times New Roman" w:hAnsi="Times New Roman" w:cs="Times New Roman"/>
-          <w:b/>
-          <w:bCs/>
-          <w:sz w:val="28"/>
-          <w:szCs w:val="28"/>
-          <w:u w:val="single"/>
-        </w:rPr>
-      </w:pPr>
-    </w:p>
-    <w:p>
-      <w:pPr>
-        <w:rPr>
-          <w:rFonts w:ascii="Times New Roman" w:hAnsi="Times New Roman" w:cs="Times New Roman"/>
-          <w:b/>
-          <w:bCs/>
-          <w:sz w:val="28"/>
-          <w:szCs w:val="28"/>
-          <w:u w:val="single"/>
-        </w:rPr>
-      </w:pPr>
-    </w:p>
-    <w:p>
-      <w:pPr>
-        <w:rPr>
-          <w:rFonts w:ascii="Times New Roman" w:hAnsi="Times New Roman" w:cs="Times New Roman"/>
-          <w:b/>
-          <w:bCs/>
-          <w:sz w:val="28"/>
-          <w:szCs w:val="28"/>
-          <w:u w:val="single"/>
-        </w:rPr>
-      </w:pPr>
-      <w:r>
-        <w:rPr>
-          <w:rFonts w:ascii="Times New Roman" w:hAnsi="Times New Roman" w:cs="Times New Roman"/>
-          <w:sz w:val="28"/>
-          <w:szCs w:val="28"/>
-          <w:u w:val="single"/>
-        </w:rPr>
-        <w:t xml:space="preserve">Screenshot from step </w:t>
-      </w:r>
-      <w:r>
-        <w:rPr>
-          <w:rFonts w:ascii="Times New Roman" w:hAnsi="Times New Roman" w:cs="Times New Roman"/>
-          <w:sz w:val="28"/>
-          <w:szCs w:val="28"/>
-          <w:u w:val="single"/>
-        </w:rPr>
-        <w:t>1</w:t>
-      </w:r>
-      <w:r>
-        <w:rPr>
-          <w:rFonts w:ascii="Times New Roman" w:hAnsi="Times New Roman" w:cs="Times New Roman"/>
-          <w:sz w:val="28"/>
-          <w:szCs w:val="28"/>
-          <w:u w:val="single"/>
-        </w:rPr>
-        <w:t>2</w:t>
+    </w:p>
+    <w:p>
+      <w:pPr>
+        <w:rPr>
+          <w:rFonts w:ascii="Times New Roman" w:hAnsi="Times New Roman" w:cs="Times New Roman"/>
+          <w:b/>
+          <w:bCs/>
+          <w:sz w:val="28"/>
+          <w:szCs w:val="28"/>
+          <w:u w:val="single"/>
+        </w:rPr>
+      </w:pPr>
+      <w:r>
+        <w:rPr>
+          <w:rFonts w:ascii="Times New Roman" w:hAnsi="Times New Roman" w:cs="Times New Roman"/>
+          <w:b/>
+          <w:bCs/>
+          <w:sz w:val="28"/>
+          <w:szCs w:val="28"/>
+          <w:u w:val="single"/>
+        </w:rPr>
+        <w:lastRenderedPageBreak/>
+        <w:drawing>
+          <wp:inline distT="0" distB="0" distL="0" distR="0" wp14:anchorId="5FF1BB3F" wp14:editId="57A949FC">
+            <wp:extent cx="4964430" cy="8229600"/>
+            <wp:effectExtent l="0" t="0" r="7620" b="0"/>
+            <wp:docPr id="109039920" name="Picture 1"/>
+            <wp:cNvGraphicFramePr>
+              <a:graphicFrameLocks xmlns:a="http://schemas.openxmlformats.org/drawingml/2006/main" noChangeAspect="1"/>
+            </wp:cNvGraphicFramePr>
+            <a:graphic xmlns:a="http://schemas.openxmlformats.org/drawingml/2006/main">
+              <a:graphicData uri="http://schemas.openxmlformats.org/drawingml/2006/picture">
+                <pic:pic xmlns:pic="http://schemas.openxmlformats.org/drawingml/2006/picture">
+                  <pic:nvPicPr>
+                    <pic:cNvPr id="109039920" name=""/>
+                    <pic:cNvPicPr/>
+                  </pic:nvPicPr>
+                  <pic:blipFill>
+                    <a:blip r:embed="rId9"/>
+                    <a:stretch>
+                      <a:fillRect/>
+                    </a:stretch>
+                  </pic:blipFill>
+                  <pic:spPr>
+                    <a:xfrm>
+                      <a:off x="0" y="0"/>
+                      <a:ext cx="4964430" cy="8229600"/>
+                    </a:xfrm>
+                    <a:prstGeom prst="rect">
+                      <a:avLst/>
+                    </a:prstGeom>
+                  </pic:spPr>
+                </pic:pic>
+              </a:graphicData>
+            </a:graphic>
+          </wp:inline>
+        </w:drawing>
+      </w:r>
+    </w:p>
+    <w:p>
+      <w:pPr>
+        <w:rPr>
+          <w:rFonts w:ascii="Times New Roman" w:hAnsi="Times New Roman" w:cs="Times New Roman"/>
+          <w:b/>
+          <w:bCs/>
+          <w:sz w:val="28"/>
+          <w:szCs w:val="28"/>
+          <w:u w:val="single"/>
+        </w:rPr>
+      </w:pPr>
+    </w:p>
+    <w:p>
+      <w:pPr>
+        <w:rPr>
+          <w:rFonts w:ascii="Times New Roman" w:hAnsi="Times New Roman" w:cs="Times New Roman"/>
+          <w:sz w:val="28"/>
+          <w:szCs w:val="28"/>
+          <w:u w:val="single"/>
+        </w:rPr>
+      </w:pPr>
+      <w:r>
+        <w:rPr>
+          <w:rFonts w:ascii="Times New Roman" w:hAnsi="Times New Roman" w:cs="Times New Roman"/>
+          <w:sz w:val="28"/>
+          <w:szCs w:val="28"/>
+          <w:u w:val="single"/>
+        </w:rPr>
+        <w:t>Screenshot from step 1</w:t>
+      </w:r>
+      <w:r>
+        <w:rPr>
+          <w:rFonts w:ascii="Times New Roman" w:hAnsi="Times New Roman" w:cs="Times New Roman"/>
+          <w:sz w:val="28"/>
+          <w:szCs w:val="28"/>
+          <w:u w:val="single"/>
+        </w:rPr>
+        <w:t>4</w:t>
       </w:r>
       <w:r>
         <w:rPr>
@@ -648,20 +948,59 @@
       <w:pPr>
         <w:rPr>
           <w:rFonts w:ascii="Times New Roman" w:hAnsi="Times New Roman" w:cs="Times New Roman"/>
-          <w:b/>
-          <w:bCs/>
-          <w:sz w:val="28"/>
-          <w:szCs w:val="28"/>
-          <w:u w:val="single"/>
-        </w:rPr>
-      </w:pPr>
-    </w:p>
-    <w:p>
-      <w:pPr>
-        <w:rPr>
-          <w:rFonts w:ascii="Times New Roman" w:hAnsi="Times New Roman" w:cs="Times New Roman"/>
-          <w:b/>
-          <w:bCs/>
+          <w:sz w:val="28"/>
+          <w:szCs w:val="28"/>
+          <w:u w:val="single"/>
+        </w:rPr>
+      </w:pPr>
+      <w:r>
+        <w:rPr>
+          <w:rFonts w:ascii="Times New Roman" w:hAnsi="Times New Roman" w:cs="Times New Roman"/>
+          <w:sz w:val="28"/>
+          <w:szCs w:val="28"/>
+          <w:u w:val="single"/>
+        </w:rPr>
+        <w:drawing>
+          <wp:inline distT="0" distB="0" distL="0" distR="0" wp14:anchorId="69CDF875" wp14:editId="61519D45">
+            <wp:extent cx="5943600" cy="2073275"/>
+            <wp:effectExtent l="0" t="0" r="0" b="3175"/>
+            <wp:docPr id="521591589" name="Picture 1"/>
+            <wp:cNvGraphicFramePr>
+              <a:graphicFrameLocks xmlns:a="http://schemas.openxmlformats.org/drawingml/2006/main" noChangeAspect="1"/>
+            </wp:cNvGraphicFramePr>
+            <a:graphic xmlns:a="http://schemas.openxmlformats.org/drawingml/2006/main">
+              <a:graphicData uri="http://schemas.openxmlformats.org/drawingml/2006/picture">
+                <pic:pic xmlns:pic="http://schemas.openxmlformats.org/drawingml/2006/picture">
+                  <pic:nvPicPr>
+                    <pic:cNvPr id="521591589" name=""/>
+                    <pic:cNvPicPr/>
+                  </pic:nvPicPr>
+                  <pic:blipFill>
+                    <a:blip r:embed="rId10"/>
+                    <a:stretch>
+                      <a:fillRect/>
+                    </a:stretch>
+                  </pic:blipFill>
+                  <pic:spPr>
+                    <a:xfrm>
+                      <a:off x="0" y="0"/>
+                      <a:ext cx="5943600" cy="2073275"/>
+                    </a:xfrm>
+                    <a:prstGeom prst="rect">
+                      <a:avLst/>
+                    </a:prstGeom>
+                  </pic:spPr>
+                </pic:pic>
+              </a:graphicData>
+            </a:graphic>
+          </wp:inline>
+        </w:drawing>
+      </w:r>
+    </w:p>
+    <w:p>
+      <w:pPr>
+        <w:rPr>
+          <w:rFonts w:ascii="Times New Roman" w:hAnsi="Times New Roman" w:cs="Times New Roman"/>
           <w:sz w:val="28"/>
           <w:szCs w:val="28"/>
           <w:u w:val="single"/>
@@ -693,142 +1032,120 @@
           <w:szCs w:val="28"/>
           <w:u w:val="single"/>
         </w:rPr>
-        <w:t>4</w:t>
-      </w:r>
-      <w:r>
-        <w:rPr>
-          <w:rFonts w:ascii="Times New Roman" w:hAnsi="Times New Roman" w:cs="Times New Roman"/>
-          <w:sz w:val="28"/>
-          <w:szCs w:val="28"/>
-          <w:u w:val="single"/>
-        </w:rPr>
-        <w:t>:</w:t>
-      </w:r>
-    </w:p>
-    <w:p>
-      <w:pPr>
-        <w:rPr>
-          <w:rFonts w:ascii="Times New Roman" w:hAnsi="Times New Roman" w:cs="Times New Roman"/>
-          <w:sz w:val="28"/>
-          <w:szCs w:val="28"/>
-          <w:u w:val="single"/>
-        </w:rPr>
-      </w:pPr>
-    </w:p>
-    <w:p>
-      <w:pPr>
-        <w:rPr>
-          <w:rFonts w:ascii="Times New Roman" w:hAnsi="Times New Roman" w:cs="Times New Roman"/>
-          <w:sz w:val="28"/>
-          <w:szCs w:val="28"/>
-          <w:u w:val="single"/>
-        </w:rPr>
-      </w:pPr>
-    </w:p>
-    <w:p>
-      <w:pPr>
-        <w:rPr>
-          <w:rFonts w:ascii="Times New Roman" w:hAnsi="Times New Roman" w:cs="Times New Roman"/>
-          <w:sz w:val="28"/>
-          <w:szCs w:val="28"/>
-          <w:u w:val="single"/>
-        </w:rPr>
-      </w:pPr>
-      <w:r>
-        <w:rPr>
-          <w:rFonts w:ascii="Times New Roman" w:hAnsi="Times New Roman" w:cs="Times New Roman"/>
-          <w:sz w:val="28"/>
-          <w:szCs w:val="28"/>
-          <w:u w:val="single"/>
-        </w:rPr>
-        <w:t>Screenshot from step 1</w:t>
-      </w:r>
-      <w:r>
-        <w:rPr>
-          <w:rFonts w:ascii="Times New Roman" w:hAnsi="Times New Roman" w:cs="Times New Roman"/>
-          <w:sz w:val="28"/>
-          <w:szCs w:val="28"/>
-          <w:u w:val="single"/>
-        </w:rPr>
-        <w:t>6</w:t>
-      </w:r>
-      <w:r>
-        <w:rPr>
-          <w:rFonts w:ascii="Times New Roman" w:hAnsi="Times New Roman" w:cs="Times New Roman"/>
-          <w:sz w:val="28"/>
-          <w:szCs w:val="28"/>
-          <w:u w:val="single"/>
-        </w:rPr>
-        <w:t>:</w:t>
-      </w:r>
-    </w:p>
-    <w:p>
-      <w:pPr>
-        <w:rPr>
-          <w:rFonts w:ascii="Times New Roman" w:hAnsi="Times New Roman" w:cs="Times New Roman"/>
-          <w:sz w:val="28"/>
-          <w:szCs w:val="28"/>
-          <w:u w:val="single"/>
-        </w:rPr>
-      </w:pPr>
-    </w:p>
-    <w:p>
-      <w:pPr>
-        <w:rPr>
-          <w:rFonts w:ascii="Times New Roman" w:hAnsi="Times New Roman" w:cs="Times New Roman"/>
-          <w:b/>
-          <w:bCs/>
-          <w:sz w:val="28"/>
-          <w:szCs w:val="28"/>
-          <w:u w:val="single"/>
-        </w:rPr>
-      </w:pPr>
-    </w:p>
-    <w:p>
-      <w:pPr>
-        <w:rPr>
-          <w:rFonts w:ascii="Times New Roman" w:hAnsi="Times New Roman" w:cs="Times New Roman"/>
-          <w:b/>
-          <w:bCs/>
-          <w:sz w:val="28"/>
-          <w:szCs w:val="28"/>
-          <w:u w:val="single"/>
-        </w:rPr>
-      </w:pPr>
-    </w:p>
-    <w:p>
-      <w:pPr>
-        <w:rPr>
-          <w:rFonts w:ascii="Times New Roman" w:hAnsi="Times New Roman" w:cs="Times New Roman"/>
-          <w:b/>
-          <w:bCs/>
-          <w:sz w:val="28"/>
-          <w:szCs w:val="28"/>
-          <w:u w:val="single"/>
-        </w:rPr>
-      </w:pPr>
-    </w:p>
-    <w:p>
-      <w:pPr>
-        <w:rPr>
-          <w:rFonts w:ascii="Times New Roman" w:hAnsi="Times New Roman" w:cs="Times New Roman"/>
-          <w:b/>
-          <w:bCs/>
-          <w:sz w:val="28"/>
-          <w:szCs w:val="28"/>
-          <w:u w:val="single"/>
-        </w:rPr>
-      </w:pPr>
-      <w:r>
-        <w:rPr>
-          <w:rFonts w:ascii="Times New Roman" w:hAnsi="Times New Roman" w:cs="Times New Roman"/>
-          <w:b/>
-          <w:bCs/>
-          <w:sz w:val="28"/>
-          <w:szCs w:val="28"/>
-          <w:u w:val="single"/>
-        </w:rPr>
-        <w:lastRenderedPageBreak/>
+        <w:t>6:</w:t>
+      </w:r>
+    </w:p>
+    <w:p>
+      <w:pPr>
+        <w:rPr>
+          <w:rFonts w:ascii="Times New Roman" w:hAnsi="Times New Roman" w:cs="Times New Roman"/>
+          <w:sz w:val="28"/>
+          <w:szCs w:val="28"/>
+          <w:u w:val="single"/>
+        </w:rPr>
+      </w:pPr>
+    </w:p>
+    <w:p>
+      <w:pPr>
+        <w:rPr>
+          <w:rFonts w:ascii="Times New Roman" w:hAnsi="Times New Roman" w:cs="Times New Roman"/>
+          <w:b/>
+          <w:bCs/>
+          <w:sz w:val="28"/>
+          <w:szCs w:val="28"/>
+          <w:u w:val="single"/>
+        </w:rPr>
+      </w:pPr>
+      <w:r>
+        <w:rPr>
+          <w:rFonts w:ascii="Times New Roman" w:hAnsi="Times New Roman" w:cs="Times New Roman"/>
+          <w:b/>
+          <w:bCs/>
+          <w:sz w:val="28"/>
+          <w:szCs w:val="28"/>
+          <w:u w:val="single"/>
+        </w:rPr>
+        <w:drawing>
+          <wp:inline distT="0" distB="0" distL="0" distR="0" wp14:anchorId="4C01FDEB" wp14:editId="3F6FE49A">
+            <wp:extent cx="5943600" cy="1344295"/>
+            <wp:effectExtent l="0" t="0" r="0" b="8255"/>
+            <wp:docPr id="1712691065" name="Picture 1"/>
+            <wp:cNvGraphicFramePr>
+              <a:graphicFrameLocks xmlns:a="http://schemas.openxmlformats.org/drawingml/2006/main" noChangeAspect="1"/>
+            </wp:cNvGraphicFramePr>
+            <a:graphic xmlns:a="http://schemas.openxmlformats.org/drawingml/2006/main">
+              <a:graphicData uri="http://schemas.openxmlformats.org/drawingml/2006/picture">
+                <pic:pic xmlns:pic="http://schemas.openxmlformats.org/drawingml/2006/picture">
+                  <pic:nvPicPr>
+                    <pic:cNvPr id="1712691065" name=""/>
+                    <pic:cNvPicPr/>
+                  </pic:nvPicPr>
+                  <pic:blipFill>
+                    <a:blip r:embed="rId11"/>
+                    <a:stretch>
+                      <a:fillRect/>
+                    </a:stretch>
+                  </pic:blipFill>
+                  <pic:spPr>
+                    <a:xfrm>
+                      <a:off x="0" y="0"/>
+                      <a:ext cx="5943600" cy="1344295"/>
+                    </a:xfrm>
+                    <a:prstGeom prst="rect">
+                      <a:avLst/>
+                    </a:prstGeom>
+                  </pic:spPr>
+                </pic:pic>
+              </a:graphicData>
+            </a:graphic>
+          </wp:inline>
+        </w:drawing>
+      </w:r>
+    </w:p>
+    <w:p>
+      <w:pPr>
+        <w:rPr>
+          <w:rFonts w:ascii="Times New Roman" w:hAnsi="Times New Roman" w:cs="Times New Roman"/>
+          <w:b/>
+          <w:bCs/>
+          <w:sz w:val="28"/>
+          <w:szCs w:val="28"/>
+          <w:u w:val="single"/>
+        </w:rPr>
+      </w:pPr>
+    </w:p>
+    <w:p>
+      <w:pPr>
+        <w:rPr>
+          <w:rFonts w:ascii="Times New Roman" w:hAnsi="Times New Roman" w:cs="Times New Roman"/>
+          <w:b/>
+          <w:bCs/>
+          <w:sz w:val="28"/>
+          <w:szCs w:val="28"/>
+          <w:u w:val="single"/>
+        </w:rPr>
+      </w:pPr>
+    </w:p>
+    <w:p>
+      <w:pPr>
+        <w:rPr>
+          <w:rFonts w:ascii="Times New Roman" w:hAnsi="Times New Roman" w:cs="Times New Roman"/>
+          <w:b/>
+          <w:bCs/>
+          <w:sz w:val="28"/>
+          <w:szCs w:val="28"/>
+          <w:u w:val="single"/>
+        </w:rPr>
+      </w:pPr>
+      <w:r>
+        <w:rPr>
+          <w:rFonts w:ascii="Times New Roman" w:hAnsi="Times New Roman" w:cs="Times New Roman"/>
+          <w:b/>
+          <w:bCs/>
+          <w:sz w:val="28"/>
+          <w:szCs w:val="28"/>
+          <w:u w:val="single"/>
+        </w:rPr>
         <w:t xml:space="preserve">Exercise </w:t>
       </w:r>
       <w:r>

</xml_diff>